<commit_message>
completed write-up and tested two more problems
</commit_message>
<xml_diff>
--- a/writeup/Assign4-nnpatel5.docx
+++ b/writeup/Assign4-nnpatel5.docx
@@ -46,6 +46,7 @@
     <w:p>
       <w:pPr>
         <w:numPr>
+          <w:ilvl w:val="0"/>
           <w:numId w:val="0"/>
         </w:numPr>
         <w:jc w:val="left"/>
@@ -101,6 +102,7 @@
     <w:p>
       <w:pPr>
         <w:numPr>
+          <w:ilvl w:val="0"/>
           <w:numId w:val="0"/>
         </w:numPr>
         <w:jc w:val="left"/>
@@ -134,6 +136,7 @@
     <w:p>
       <w:pPr>
         <w:numPr>
+          <w:ilvl w:val="0"/>
           <w:numId w:val="0"/>
         </w:numPr>
         <w:jc w:val="left"/>
@@ -189,6 +192,7 @@
     <w:p>
       <w:pPr>
         <w:numPr>
+          <w:ilvl w:val="0"/>
           <w:numId w:val="0"/>
         </w:numPr>
         <w:jc w:val="left"/>
@@ -222,6 +226,7 @@
     <w:p>
       <w:pPr>
         <w:numPr>
+          <w:ilvl w:val="0"/>
           <w:numId w:val="0"/>
         </w:numPr>
         <w:jc w:val="left"/>
@@ -277,6 +282,7 @@
     <w:p>
       <w:pPr>
         <w:numPr>
+          <w:ilvl w:val="0"/>
           <w:numId w:val="0"/>
         </w:numPr>
         <w:jc w:val="left"/>
@@ -347,18 +353,659 @@
         </w:rPr>
         <w:t>If activity R takes half a day longer than the estimated time then it would not make any difference to the project duration because it has a slack of 7 which allows this activity to be delayed by up to 7 days without affecting the project time.</w:t>
       </w:r>
+    </w:p>
+    <w:p>
+      <w:pPr>
+        <w:rPr>
+          <w:rFonts w:hint="default"/>
+          <w:b w:val="0"/>
+          <w:bCs w:val="0"/>
+          <w:sz w:val="22"/>
+          <w:szCs w:val="22"/>
+          <w:lang w:val="en"/>
+        </w:rPr>
+        <w:sectPr>
+          <w:headerReference r:id="rId3" w:type="default"/>
+          <w:pgSz w:w="11906" w:h="16838"/>
+          <w:pgMar w:top="1440" w:right="1080" w:bottom="1440" w:left="1080" w:header="720" w:footer="720" w:gutter="0"/>
+          <w:cols w:space="720" w:num="1"/>
+          <w:docGrid w:linePitch="360" w:charSpace="0"/>
+        </w:sectPr>
+      </w:pPr>
+    </w:p>
+    <w:p>
+      <w:pPr>
+        <w:numPr>
+          <w:ilvl w:val="0"/>
+          <w:numId w:val="0"/>
+        </w:numPr>
+        <w:ind w:left="420" w:leftChars="0"/>
+        <w:jc w:val="center"/>
+        <w:rPr>
+          <w:rFonts w:hint="default"/>
+          <w:b/>
+          <w:bCs/>
+          <w:sz w:val="32"/>
+          <w:szCs w:val="32"/>
+          <w:lang w:val="en"/>
+        </w:rPr>
+      </w:pPr>
+      <w:r>
+        <w:rPr>
+          <w:rFonts w:hint="default"/>
+          <w:b/>
+          <w:bCs/>
+          <w:sz w:val="32"/>
+          <w:szCs w:val="32"/>
+          <w:lang w:val="en"/>
+        </w:rPr>
+        <w:t>Question 2</w:t>
+      </w:r>
+    </w:p>
+    <w:p>
+      <w:pPr>
+        <w:numPr>
+          <w:ilvl w:val="0"/>
+          <w:numId w:val="0"/>
+        </w:numPr>
+        <w:ind w:left="420" w:leftChars="0"/>
+        <w:jc w:val="left"/>
+        <w:rPr>
+          <w:rFonts w:hint="default"/>
+          <w:b w:val="0"/>
+          <w:bCs w:val="0"/>
+          <w:sz w:val="22"/>
+          <w:szCs w:val="22"/>
+          <w:lang w:val="en"/>
+        </w:rPr>
+      </w:pPr>
+      <w:r>
+        <w:rPr>
+          <w:rFonts w:hint="default"/>
+          <w:b w:val="0"/>
+          <w:bCs w:val="0"/>
+          <w:sz w:val="22"/>
+          <w:szCs w:val="22"/>
+          <w:lang w:val="en"/>
+        </w:rPr>
+        <w:t xml:space="preserve">The first problem is described in the file </w:t>
+      </w:r>
+      <w:r>
+        <w:rPr>
+          <w:rFonts w:hint="default"/>
+          <w:b/>
+          <w:bCs/>
+          <w:sz w:val="22"/>
+          <w:szCs w:val="22"/>
+          <w:lang w:val="en"/>
+        </w:rPr>
+        <w:t>Q2_Problem1.txt</w:t>
+      </w:r>
+      <w:r>
+        <w:rPr>
+          <w:rFonts w:hint="default"/>
+          <w:b w:val="0"/>
+          <w:bCs w:val="0"/>
+          <w:sz w:val="22"/>
+          <w:szCs w:val="22"/>
+          <w:lang w:val="en"/>
+        </w:rPr>
+        <w:t>. The graph plan for this is displayed below. The red lines indicate mutexes and the labels next to each arc indicates the type of mutex connecting the two components. The graph plan was continued until the last two state layers s2 and s3 were the same and the graph was no longer evolving. The solution to this problem is :</w:t>
+      </w:r>
+    </w:p>
+    <w:p>
+      <w:pPr>
+        <w:numPr>
+          <w:ilvl w:val="0"/>
+          <w:numId w:val="0"/>
+        </w:numPr>
+        <w:ind w:left="420" w:leftChars="0"/>
+        <w:jc w:val="center"/>
+        <w:rPr>
+          <w:rFonts w:hint="default"/>
+          <w:b w:val="0"/>
+          <w:bCs w:val="0"/>
+          <w:sz w:val="22"/>
+          <w:szCs w:val="22"/>
+          <w:lang w:val="en"/>
+        </w:rPr>
+      </w:pPr>
+      <w:r>
+        <w:rPr>
+          <w:rFonts w:hint="default"/>
+          <w:b/>
+          <w:bCs/>
+          <w:sz w:val="22"/>
+          <w:szCs w:val="22"/>
+          <w:lang w:val="en"/>
+        </w:rPr>
+        <w:t>[Toast, CutLettuce&amp;Tomato, CookBacon], [MakeBLT]</w:t>
+      </w:r>
+    </w:p>
+    <w:p>
+      <w:pPr>
+        <w:numPr>
+          <w:ilvl w:val="0"/>
+          <w:numId w:val="0"/>
+        </w:numPr>
+        <w:ind w:left="420" w:leftChars="0"/>
+        <w:jc w:val="left"/>
+        <w:rPr>
+          <w:rFonts w:hint="default"/>
+          <w:b w:val="0"/>
+          <w:bCs w:val="0"/>
+          <w:sz w:val="22"/>
+          <w:szCs w:val="22"/>
+          <w:lang w:val="en"/>
+        </w:rPr>
+      </w:pPr>
+      <w:r>
+        <w:rPr>
+          <w:rFonts w:hint="default"/>
+          <w:b w:val="0"/>
+          <w:bCs w:val="0"/>
+          <w:sz w:val="22"/>
+          <w:szCs w:val="22"/>
+          <w:lang w:val="en"/>
+        </w:rPr>
+        <w:t>Multiple actions within the ‘[]’ means these actions are performed in parallel/at the same time.</w:t>
+      </w:r>
+    </w:p>
+    <w:p>
+      <w:pPr>
+        <w:rPr>
+          <w:rFonts w:hint="default"/>
+          <w:b w:val="0"/>
+          <w:bCs w:val="0"/>
+          <w:sz w:val="22"/>
+          <w:szCs w:val="22"/>
+          <w:lang w:val="en"/>
+        </w:rPr>
+      </w:pPr>
+      <w:r>
+        <w:rPr>
+          <w:rFonts w:hint="default"/>
+          <w:b w:val="0"/>
+          <w:bCs w:val="0"/>
+          <w:sz w:val="22"/>
+          <w:szCs w:val="22"/>
+          <w:lang w:val="en"/>
+        </w:rPr>
+        <w:drawing>
+          <wp:inline distT="0" distB="0" distL="114300" distR="114300">
+            <wp:extent cx="8858885" cy="4813300"/>
+            <wp:effectExtent l="0" t="0" r="15240" b="12700"/>
+            <wp:docPr id="2" name="Picture 2" descr="Q2_p1"/>
+            <wp:cNvGraphicFramePr>
+              <a:graphicFrameLocks xmlns:a="http://schemas.openxmlformats.org/drawingml/2006/main" noChangeAspect="true"/>
+            </wp:cNvGraphicFramePr>
+            <a:graphic xmlns:a="http://schemas.openxmlformats.org/drawingml/2006/main">
+              <a:graphicData uri="http://schemas.openxmlformats.org/drawingml/2006/picture">
+                <pic:pic xmlns:pic="http://schemas.openxmlformats.org/drawingml/2006/picture">
+                  <pic:nvPicPr>
+                    <pic:cNvPr id="2" name="Picture 2" descr="Q2_p1"/>
+                    <pic:cNvPicPr>
+                      <a:picLocks noChangeAspect="true"/>
+                    </pic:cNvPicPr>
+                  </pic:nvPicPr>
+                  <pic:blipFill>
+                    <a:blip r:embed="rId8"/>
+                    <a:stretch>
+                      <a:fillRect/>
+                    </a:stretch>
+                  </pic:blipFill>
+                  <pic:spPr>
+                    <a:xfrm>
+                      <a:off x="0" y="0"/>
+                      <a:ext cx="8858885" cy="4813300"/>
+                    </a:xfrm>
+                    <a:prstGeom prst="rect">
+                      <a:avLst/>
+                    </a:prstGeom>
+                  </pic:spPr>
+                </pic:pic>
+              </a:graphicData>
+            </a:graphic>
+          </wp:inline>
+        </w:drawing>
+      </w:r>
+    </w:p>
+    <w:p>
+      <w:pPr>
+        <w:rPr>
+          <w:rFonts w:hint="default"/>
+          <w:b w:val="0"/>
+          <w:bCs w:val="0"/>
+          <w:sz w:val="22"/>
+          <w:szCs w:val="22"/>
+          <w:lang w:val="en"/>
+        </w:rPr>
+      </w:pPr>
+    </w:p>
+    <w:p>
+      <w:pPr>
+        <w:rPr>
+          <w:rFonts w:hint="default"/>
+          <w:b w:val="0"/>
+          <w:bCs w:val="0"/>
+          <w:sz w:val="22"/>
+          <w:szCs w:val="22"/>
+          <w:lang w:val="en"/>
+        </w:rPr>
+      </w:pPr>
+    </w:p>
+    <w:p>
+      <w:pPr>
+        <w:numPr>
+          <w:ilvl w:val="0"/>
+          <w:numId w:val="0"/>
+        </w:numPr>
+        <w:ind w:left="420" w:leftChars="0"/>
+        <w:jc w:val="left"/>
+        <w:rPr>
+          <w:rFonts w:hint="default"/>
+          <w:b w:val="0"/>
+          <w:bCs w:val="0"/>
+          <w:sz w:val="22"/>
+          <w:szCs w:val="22"/>
+          <w:lang w:val="en"/>
+        </w:rPr>
+      </w:pPr>
+      <w:r>
+        <w:rPr>
+          <w:rFonts w:hint="default"/>
+          <w:b w:val="0"/>
+          <w:bCs w:val="0"/>
+          <w:sz w:val="22"/>
+          <w:szCs w:val="22"/>
+          <w:lang w:val="en"/>
+        </w:rPr>
+        <w:t xml:space="preserve">The first problem is described in the file </w:t>
+      </w:r>
+      <w:r>
+        <w:rPr>
+          <w:rFonts w:hint="default"/>
+          <w:b/>
+          <w:bCs/>
+          <w:sz w:val="22"/>
+          <w:szCs w:val="22"/>
+          <w:lang w:val="en"/>
+        </w:rPr>
+        <w:t>Q2_Problem2.txt</w:t>
+      </w:r>
+      <w:r>
+        <w:rPr>
+          <w:rFonts w:hint="default"/>
+          <w:b w:val="0"/>
+          <w:bCs w:val="0"/>
+          <w:sz w:val="22"/>
+          <w:szCs w:val="22"/>
+          <w:lang w:val="en"/>
+        </w:rPr>
+        <w:t>. The graph plan for this is displayed below. The red lines indicate mutexes and the labels next to each arc indicates the type of mutex connecting the two components. The graph plan was continued until the last two state layers s2 and s3 were the same and the graph was no longer evolving. The solution to this problem is :</w:t>
+      </w:r>
+    </w:p>
+    <w:p>
+      <w:pPr>
+        <w:numPr>
+          <w:ilvl w:val="0"/>
+          <w:numId w:val="0"/>
+        </w:numPr>
+        <w:ind w:left="420" w:leftChars="0"/>
+        <w:jc w:val="center"/>
+        <w:rPr>
+          <w:rFonts w:hint="default"/>
+          <w:b/>
+          <w:bCs/>
+          <w:sz w:val="22"/>
+          <w:szCs w:val="22"/>
+          <w:lang w:val="en"/>
+        </w:rPr>
+      </w:pPr>
+      <w:r>
+        <w:rPr>
+          <w:rFonts w:hint="default"/>
+          <w:b/>
+          <w:bCs/>
+          <w:sz w:val="22"/>
+          <w:szCs w:val="22"/>
+          <w:lang w:val="en"/>
+        </w:rPr>
+        <w:t>[DeliverPackage(A)], [DriveTo(B)], [DeliverPackage(B)]</w:t>
+      </w:r>
+    </w:p>
+    <w:p>
+      <w:pPr>
+        <w:numPr>
+          <w:ilvl w:val="0"/>
+          <w:numId w:val="0"/>
+        </w:numPr>
+        <w:ind w:left="420" w:leftChars="0"/>
+        <w:jc w:val="left"/>
+        <w:rPr>
+          <w:rFonts w:hint="default"/>
+          <w:b w:val="0"/>
+          <w:bCs w:val="0"/>
+          <w:sz w:val="22"/>
+          <w:szCs w:val="22"/>
+          <w:lang w:val="en"/>
+        </w:rPr>
+      </w:pPr>
+      <w:r>
+        <w:rPr>
+          <w:rFonts w:hint="default"/>
+          <w:b w:val="0"/>
+          <w:bCs w:val="0"/>
+          <w:sz w:val="22"/>
+          <w:szCs w:val="22"/>
+          <w:lang w:val="en"/>
+        </w:rPr>
+        <w:drawing>
+          <wp:inline distT="0" distB="0" distL="114300" distR="114300">
+            <wp:extent cx="8852535" cy="3589020"/>
+            <wp:effectExtent l="0" t="0" r="5715" b="14605"/>
+            <wp:docPr id="4" name="Picture 4" descr="Q2_p2"/>
+            <wp:cNvGraphicFramePr>
+              <a:graphicFrameLocks xmlns:a="http://schemas.openxmlformats.org/drawingml/2006/main" noChangeAspect="true"/>
+            </wp:cNvGraphicFramePr>
+            <a:graphic xmlns:a="http://schemas.openxmlformats.org/drawingml/2006/main">
+              <a:graphicData uri="http://schemas.openxmlformats.org/drawingml/2006/picture">
+                <pic:pic xmlns:pic="http://schemas.openxmlformats.org/drawingml/2006/picture">
+                  <pic:nvPicPr>
+                    <pic:cNvPr id="4" name="Picture 4" descr="Q2_p2"/>
+                    <pic:cNvPicPr>
+                      <a:picLocks noChangeAspect="true"/>
+                    </pic:cNvPicPr>
+                  </pic:nvPicPr>
+                  <pic:blipFill>
+                    <a:blip r:embed="rId9"/>
+                    <a:stretch>
+                      <a:fillRect/>
+                    </a:stretch>
+                  </pic:blipFill>
+                  <pic:spPr>
+                    <a:xfrm>
+                      <a:off x="0" y="0"/>
+                      <a:ext cx="8852535" cy="3589020"/>
+                    </a:xfrm>
+                    <a:prstGeom prst="rect">
+                      <a:avLst/>
+                    </a:prstGeom>
+                  </pic:spPr>
+                </pic:pic>
+              </a:graphicData>
+            </a:graphic>
+          </wp:inline>
+        </w:drawing>
+      </w:r>
+    </w:p>
+    <w:p>
+      <w:pPr>
+        <w:numPr>
+          <w:ilvl w:val="0"/>
+          <w:numId w:val="0"/>
+        </w:numPr>
+        <w:ind w:left="420" w:leftChars="0"/>
+        <w:jc w:val="left"/>
+        <w:rPr>
+          <w:rFonts w:hint="default"/>
+          <w:b w:val="0"/>
+          <w:bCs w:val="0"/>
+          <w:sz w:val="22"/>
+          <w:szCs w:val="22"/>
+          <w:lang w:val="en"/>
+        </w:rPr>
+        <w:sectPr>
+          <w:pgSz w:w="16838" w:h="11906" w:orient="landscape"/>
+          <w:pgMar w:top="1080" w:right="1440" w:bottom="1080" w:left="1440" w:header="720" w:footer="720" w:gutter="0"/>
+          <w:cols w:space="720" w:num="1"/>
+          <w:docGrid w:linePitch="360" w:charSpace="0"/>
+        </w:sectPr>
+      </w:pPr>
+    </w:p>
+    <w:p>
+      <w:pPr>
+        <w:numPr>
+          <w:ilvl w:val="0"/>
+          <w:numId w:val="0"/>
+        </w:numPr>
+        <w:ind w:left="420" w:leftChars="0"/>
+        <w:jc w:val="center"/>
+        <w:rPr>
+          <w:rFonts w:hint="default"/>
+          <w:b/>
+          <w:bCs/>
+          <w:sz w:val="32"/>
+          <w:szCs w:val="32"/>
+          <w:lang w:val="en"/>
+        </w:rPr>
+      </w:pPr>
+      <w:r>
+        <w:rPr>
+          <w:rFonts w:hint="default"/>
+          <w:b/>
+          <w:bCs/>
+          <w:sz w:val="32"/>
+          <w:szCs w:val="32"/>
+          <w:lang w:val="en"/>
+        </w:rPr>
+        <w:t>Question 3</w:t>
+      </w:r>
+    </w:p>
+    <w:p>
+      <w:pPr>
+        <w:numPr>
+          <w:ilvl w:val="0"/>
+          <w:numId w:val="0"/>
+        </w:numPr>
+        <w:ind w:left="420" w:leftChars="0"/>
+        <w:jc w:val="left"/>
+        <w:rPr>
+          <w:rFonts w:hint="default"/>
+          <w:b w:val="0"/>
+          <w:bCs w:val="0"/>
+          <w:sz w:val="22"/>
+          <w:szCs w:val="22"/>
+          <w:lang w:val="en"/>
+        </w:rPr>
+      </w:pPr>
+      <w:r>
+        <w:rPr>
+          <w:rFonts w:hint="default"/>
+          <w:b w:val="0"/>
+          <w:bCs w:val="0"/>
+          <w:sz w:val="22"/>
+          <w:szCs w:val="22"/>
+          <w:lang w:val="en"/>
+        </w:rPr>
+        <w:t xml:space="preserve">The graph plan program is located in the folder </w:t>
+      </w:r>
+      <w:r>
+        <w:rPr>
+          <w:rFonts w:hint="default"/>
+          <w:b/>
+          <w:bCs/>
+          <w:sz w:val="22"/>
+          <w:szCs w:val="22"/>
+          <w:lang w:val="en"/>
+        </w:rPr>
+        <w:t>Assign4</w:t>
+      </w:r>
+      <w:r>
+        <w:rPr>
+          <w:rFonts w:hint="default"/>
+          <w:b w:val="0"/>
+          <w:bCs w:val="0"/>
+          <w:sz w:val="22"/>
+          <w:szCs w:val="22"/>
+          <w:lang w:val="en"/>
+        </w:rPr>
+        <w:t xml:space="preserve"> in the file name ‘GraphPlanGenerate.py’. The specific instructions to use this program are located in the README.md located in the </w:t>
+      </w:r>
+      <w:r>
+        <w:rPr>
+          <w:rFonts w:hint="default"/>
+          <w:b/>
+          <w:bCs/>
+          <w:sz w:val="22"/>
+          <w:szCs w:val="22"/>
+          <w:lang w:val="en"/>
+        </w:rPr>
+        <w:t xml:space="preserve">Assign4 </w:t>
+      </w:r>
+      <w:r>
+        <w:rPr>
+          <w:rFonts w:hint="default"/>
+          <w:b w:val="0"/>
+          <w:bCs w:val="0"/>
+          <w:sz w:val="22"/>
+          <w:szCs w:val="22"/>
+          <w:lang w:val="en"/>
+        </w:rPr>
+        <w:t>folder.</w:t>
+      </w:r>
+    </w:p>
+    <w:p>
+      <w:pPr>
+        <w:numPr>
+          <w:ilvl w:val="0"/>
+          <w:numId w:val="0"/>
+        </w:numPr>
+        <w:ind w:left="420" w:leftChars="0"/>
+        <w:jc w:val="left"/>
+        <w:rPr>
+          <w:rFonts w:hint="default"/>
+          <w:b w:val="0"/>
+          <w:bCs w:val="0"/>
+          <w:sz w:val="22"/>
+          <w:szCs w:val="22"/>
+          <w:lang w:val="en"/>
+        </w:rPr>
+      </w:pPr>
+    </w:p>
+    <w:p>
+      <w:pPr>
+        <w:numPr>
+          <w:ilvl w:val="0"/>
+          <w:numId w:val="0"/>
+        </w:numPr>
+        <w:ind w:left="420" w:leftChars="0"/>
+        <w:jc w:val="left"/>
+        <w:rPr>
+          <w:rFonts w:hint="default"/>
+          <w:b w:val="0"/>
+          <w:bCs w:val="0"/>
+          <w:sz w:val="22"/>
+          <w:szCs w:val="22"/>
+          <w:lang w:val="en"/>
+        </w:rPr>
+      </w:pPr>
       <w:bookmarkStart w:id="0" w:name="_GoBack"/>
       <w:bookmarkEnd w:id="0"/>
-      <w:r>
-        <w:rPr>
-          <w:rFonts w:hint="default"/>
-          <w:lang w:val="en"/>
-        </w:rPr>
-        <w:t xml:space="preserve"> </w:t>
+    </w:p>
+    <w:p>
+      <w:pPr>
+        <w:numPr>
+          <w:ilvl w:val="0"/>
+          <w:numId w:val="0"/>
+        </w:numPr>
+        <w:ind w:left="420" w:leftChars="0"/>
+        <w:jc w:val="center"/>
+        <w:rPr>
+          <w:rFonts w:hint="default"/>
+          <w:b/>
+          <w:bCs/>
+          <w:sz w:val="32"/>
+          <w:szCs w:val="32"/>
+          <w:lang w:val="en"/>
+        </w:rPr>
+      </w:pPr>
+      <w:r>
+        <w:rPr>
+          <w:rFonts w:hint="default"/>
+          <w:b/>
+          <w:bCs/>
+          <w:sz w:val="32"/>
+          <w:szCs w:val="32"/>
+          <w:lang w:val="en"/>
+        </w:rPr>
+        <w:t>Question 4</w:t>
+      </w:r>
+    </w:p>
+    <w:p>
+      <w:pPr>
+        <w:numPr>
+          <w:ilvl w:val="0"/>
+          <w:numId w:val="0"/>
+        </w:numPr>
+        <w:ind w:left="420" w:leftChars="0"/>
+        <w:jc w:val="left"/>
+        <w:rPr>
+          <w:rFonts w:hint="default"/>
+          <w:b w:val="0"/>
+          <w:bCs w:val="0"/>
+          <w:sz w:val="22"/>
+          <w:szCs w:val="22"/>
+          <w:lang w:val="en"/>
+        </w:rPr>
+      </w:pPr>
+      <w:r>
+        <w:rPr>
+          <w:rFonts w:hint="default"/>
+          <w:b w:val="0"/>
+          <w:bCs w:val="0"/>
+          <w:sz w:val="22"/>
+          <w:szCs w:val="22"/>
+          <w:lang w:val="en"/>
+        </w:rPr>
+        <w:t xml:space="preserve">The graph plan program to extract the solution from the graph plan is located in the </w:t>
+      </w:r>
+      <w:r>
+        <w:rPr>
+          <w:rFonts w:hint="default"/>
+          <w:b/>
+          <w:bCs/>
+          <w:sz w:val="22"/>
+          <w:szCs w:val="22"/>
+          <w:lang w:val="en"/>
+        </w:rPr>
+        <w:t>Assign4</w:t>
+      </w:r>
+      <w:r>
+        <w:rPr>
+          <w:rFonts w:hint="default"/>
+          <w:b w:val="0"/>
+          <w:bCs w:val="0"/>
+          <w:sz w:val="22"/>
+          <w:szCs w:val="22"/>
+          <w:lang w:val="en"/>
+        </w:rPr>
+        <w:t xml:space="preserve"> in the file name ‘GraphPlanExtract.py’. The instructions on how to use this program are located in the file README.md located int the </w:t>
+      </w:r>
+      <w:r>
+        <w:rPr>
+          <w:rFonts w:hint="default"/>
+          <w:b/>
+          <w:bCs/>
+          <w:sz w:val="22"/>
+          <w:szCs w:val="22"/>
+          <w:lang w:val="en"/>
+        </w:rPr>
+        <w:t>Assign4</w:t>
+      </w:r>
+      <w:r>
+        <w:rPr>
+          <w:rFonts w:hint="default"/>
+          <w:b w:val="0"/>
+          <w:bCs w:val="0"/>
+          <w:sz w:val="22"/>
+          <w:szCs w:val="22"/>
+          <w:lang w:val="en"/>
+        </w:rPr>
+        <w:t xml:space="preserve"> folder.</w:t>
       </w:r>
     </w:p>
     <w:sectPr>
-      <w:headerReference r:id="rId3" w:type="default"/>
       <w:pgSz w:w="11906" w:h="16838"/>
       <w:pgMar w:top="1440" w:right="1080" w:bottom="1440" w:left="1080" w:header="720" w:footer="720" w:gutter="0"/>
       <w:cols w:space="720" w:num="1"/>
@@ -391,7 +1038,6 @@
         <w:lang w:val="en"/>
       </w:rPr>
       <w:tab/>
-      <w:t/>
     </w:r>
     <w:r>
       <w:rPr>
@@ -399,6 +1045,12 @@
         <w:lang w:val="en"/>
       </w:rPr>
       <w:tab/>
+    </w:r>
+    <w:r>
+      <w:rPr>
+        <w:rFonts w:hint="default"/>
+        <w:lang w:val="en"/>
+      </w:rPr>
       <w:t>Nachiket Patel</w:t>
     </w:r>
   </w:p>
@@ -416,7 +1068,6 @@
         <w:lang w:val="en"/>
       </w:rPr>
       <w:tab/>
-      <w:t/>
     </w:r>
     <w:r>
       <w:rPr>
@@ -424,6 +1075,12 @@
         <w:lang w:val="en"/>
       </w:rPr>
       <w:tab/>
+    </w:r>
+    <w:r>
+      <w:rPr>
+        <w:rFonts w:hint="default"/>
+        <w:lang w:val="en"/>
+      </w:rPr>
       <w:t>nnpatel5</w:t>
     </w:r>
   </w:p>
@@ -642,8 +1299,8 @@
     <w:lsdException w:unhideWhenUsed="0" w:uiPriority="0" w:semiHidden="0" w:name="Normal Indent"/>
     <w:lsdException w:unhideWhenUsed="0" w:uiPriority="0" w:semiHidden="0" w:name="footnote text"/>
     <w:lsdException w:unhideWhenUsed="0" w:uiPriority="0" w:semiHidden="0" w:name="annotation text"/>
-    <w:lsdException w:unhideWhenUsed="0" w:uiPriority="0" w:semiHidden="0" w:name="header"/>
-    <w:lsdException w:unhideWhenUsed="0" w:uiPriority="0" w:semiHidden="0" w:name="footer"/>
+    <w:lsdException w:qFormat="1" w:unhideWhenUsed="0" w:uiPriority="0" w:semiHidden="0" w:name="header"/>
+    <w:lsdException w:qFormat="1" w:unhideWhenUsed="0" w:uiPriority="0" w:semiHidden="0" w:name="footer"/>
     <w:lsdException w:unhideWhenUsed="0" w:uiPriority="0" w:semiHidden="0" w:name="index heading"/>
     <w:lsdException w:qFormat="1" w:uiPriority="0" w:name="caption"/>
     <w:lsdException w:unhideWhenUsed="0" w:uiPriority="0" w:semiHidden="0" w:name="table of figures"/>
@@ -676,7 +1333,7 @@
     <w:lsdException w:qFormat="1" w:unhideWhenUsed="0" w:uiPriority="0" w:semiHidden="0" w:name="Title"/>
     <w:lsdException w:unhideWhenUsed="0" w:uiPriority="0" w:semiHidden="0" w:name="Closing"/>
     <w:lsdException w:unhideWhenUsed="0" w:uiPriority="0" w:semiHidden="0" w:name="Signature"/>
-    <w:lsdException w:unhideWhenUsed="0" w:uiPriority="0" w:name="Default Paragraph Font"/>
+    <w:lsdException w:qFormat="1" w:unhideWhenUsed="0" w:uiPriority="0" w:name="Default Paragraph Font"/>
     <w:lsdException w:unhideWhenUsed="0" w:uiPriority="0" w:semiHidden="0" w:name="Body Text"/>
     <w:lsdException w:unhideWhenUsed="0" w:uiPriority="0" w:semiHidden="0" w:name="Body Text Indent"/>
     <w:lsdException w:unhideWhenUsed="0" w:uiPriority="0" w:semiHidden="0" w:name="List Continue"/>
@@ -714,7 +1371,7 @@
     <w:lsdException w:unhideWhenUsed="0" w:uiPriority="0" w:semiHidden="0" w:name="HTML Sample"/>
     <w:lsdException w:unhideWhenUsed="0" w:uiPriority="0" w:semiHidden="0" w:name="HTML Typewriter"/>
     <w:lsdException w:unhideWhenUsed="0" w:uiPriority="0" w:semiHidden="0" w:name="HTML Variable"/>
-    <w:lsdException w:unhideWhenUsed="0" w:uiPriority="0" w:name="Normal Table"/>
+    <w:lsdException w:qFormat="1" w:unhideWhenUsed="0" w:uiPriority="0" w:name="Normal Table"/>
     <w:lsdException w:unhideWhenUsed="0" w:uiPriority="0" w:semiHidden="0" w:name="annotation subject"/>
     <w:lsdException w:unhideWhenUsed="0" w:uiPriority="0" w:semiHidden="0" w:name="Table Simple 1"/>
     <w:lsdException w:unhideWhenUsed="0" w:uiPriority="0" w:semiHidden="0" w:name="Table Simple 2"/>
@@ -872,11 +1529,13 @@
   <w:style w:type="character" w:default="1" w:styleId="2">
     <w:name w:val="Default Paragraph Font"/>
     <w:semiHidden/>
+    <w:qFormat/>
     <w:uiPriority w:val="0"/>
   </w:style>
   <w:style w:type="table" w:default="1" w:styleId="3">
     <w:name w:val="Normal Table"/>
     <w:semiHidden/>
+    <w:qFormat/>
     <w:uiPriority w:val="0"/>
     <w:tblPr>
       <w:tblCellMar>
@@ -890,6 +1549,7 @@
   <w:style w:type="paragraph" w:styleId="4">
     <w:name w:val="footer"/>
     <w:basedOn w:val="1"/>
+    <w:qFormat/>
     <w:uiPriority w:val="0"/>
     <w:pPr>
       <w:tabs>
@@ -907,6 +1567,7 @@
   <w:style w:type="paragraph" w:styleId="5">
     <w:name w:val="header"/>
     <w:basedOn w:val="1"/>
+    <w:qFormat/>
     <w:uiPriority w:val="0"/>
     <w:pPr>
       <w:tabs>
@@ -1182,6 +1843,8 @@
 <s:customData xmlns="http://www.wps.cn/officeDocument/2013/wpsCustomData" xmlns:s="http://www.wps.cn/officeDocument/2013/wpsCustomData">
   <customSectProps>
     <customSectPr/>
+    <customSectPr/>
+    <customSectPr/>
   </customSectProps>
 </s:customData>
 </file>

</xml_diff>

<commit_message>
fixed input parser function and reconducted tests
</commit_message>
<xml_diff>
--- a/writeup/Assign4-nnpatel5.docx
+++ b/writeup/Assign4-nnpatel5.docx
@@ -439,8 +439,21 @@
           <w:szCs w:val="22"/>
           <w:lang w:val="en"/>
         </w:rPr>
-        <w:t>Q2_Problem1.txt</w:t>
-      </w:r>
+        <w:t xml:space="preserve">Q2_Problem1.txt </w:t>
+      </w:r>
+      <w:r>
+        <w:rPr>
+          <w:rFonts w:hint="default"/>
+          <w:b w:val="0"/>
+          <w:bCs w:val="0"/>
+          <w:sz w:val="22"/>
+          <w:szCs w:val="22"/>
+          <w:lang w:val="en"/>
+        </w:rPr>
+        <w:t>located in the Assign4 folder</w:t>
+      </w:r>
+      <w:bookmarkStart w:id="0" w:name="_GoBack"/>
+      <w:bookmarkEnd w:id="0"/>
       <w:r>
         <w:rPr>
           <w:rFonts w:hint="default"/>
@@ -642,6 +655,17 @@
           <w:szCs w:val="22"/>
           <w:lang w:val="en"/>
         </w:rPr>
+        <w:t xml:space="preserve"> located in the Assign4 folder</w:t>
+      </w:r>
+      <w:r>
+        <w:rPr>
+          <w:rFonts w:hint="default"/>
+          <w:b w:val="0"/>
+          <w:bCs w:val="0"/>
+          <w:sz w:val="22"/>
+          <w:szCs w:val="22"/>
+          <w:lang w:val="en"/>
+        </w:rPr>
         <w:t>. The graph plan for this is displayed below. The red lines indicate mutexes and the labels next to each arc indicates the type of mutex connecting the two components. The graph plan was continued until the last two state layers s2 and s3 were the same and the graph was no longer evolving. The solution to this problem is :</w:t>
       </w:r>
     </w:p>
@@ -900,8 +924,6 @@
           <w:lang w:val="en"/>
         </w:rPr>
       </w:pPr>
-      <w:bookmarkStart w:id="0" w:name="_GoBack"/>
-      <w:bookmarkEnd w:id="0"/>
     </w:p>
     <w:p>
       <w:pPr>
@@ -980,7 +1002,7 @@
           <w:szCs w:val="22"/>
           <w:lang w:val="en"/>
         </w:rPr>
-        <w:t xml:space="preserve"> in the file name ‘GraphPlanExtract.py’. The instructions on how to use this program are located in the file README.md located int the </w:t>
+        <w:t xml:space="preserve"> in the file name ‘GraphPlanExtract.py’. The instructions on how to use this program are located in the file README.md located in the </w:t>
       </w:r>
       <w:r>
         <w:rPr>

</xml_diff>